<commit_message>
Literatur hinzugefügt (.pdf, .bib, Zusammenfassung) Abschnitt "Verwandte Arbeiten"
Former-commit-id: 7c2736df26ca067aa824f84804b83f805d1822fc
</commit_message>
<xml_diff>
--- a/conference-template-a4.docx
+++ b/conference-template-a4.docx
@@ -1,6 +1,6 @@
 
 <file path=word/document.xml><?xml version="1.0" encoding="utf-8"?>
-<w:document xmlns:cx="http://schemas.microsoft.com/office/drawing/2014/chartex" xmlns:cx1="http://schemas.microsoft.com/office/drawing/2015/9/8/chartex" xmlns:cx2="http://schemas.microsoft.com/office/drawing/2015/10/21/chartex" xmlns:cx3="http://schemas.microsoft.com/office/drawing/2016/5/9/chartex" xmlns:cx4="http://schemas.microsoft.com/office/drawing/2016/5/10/chartex" xmlns:cx5="http://schemas.microsoft.com/office/drawing/2016/5/11/chartex" xmlns:cx6="http://schemas.microsoft.com/office/drawing/2016/5/12/chartex" xmlns:cx7="http://schemas.microsoft.com/office/drawing/2016/5/13/chartex" xmlns:cx8="http://schemas.microsoft.com/office/drawing/2016/5/14/chartex" xmlns:mc="http://schemas.openxmlformats.org/markup-compatibility/2006" xmlns:aink="http://schemas.microsoft.com/office/drawing/2016/ink" xmlns:am3d="http://schemas.microsoft.com/office/drawing/2017/model3d" xmlns:o="urn:schemas-microsoft-com:office:office" xmlns:r="http://purl.oclc.org/ooxml/officeDocument/relationships" xmlns:m="http://purl.oclc.org/ooxml/officeDocument/math" xmlns:v="urn:schemas-microsoft-com:vml" xmlns:wp14="http://schemas.microsoft.com/office/word/2010/wordprocessingDrawing" xmlns:wp="http://purl.oclc.org/ooxml/drawingml/wordprocessingDrawing" xmlns:w10="urn:schemas-microsoft-com:office:word" xmlns:w="http://purl.oclc.org/ooxml/wordprocessingml/main" xmlns:w14="http://schemas.microsoft.com/office/word/2010/wordml" xmlns:w15="http://schemas.microsoft.com/office/word/2012/wordml" xmlns:w16cex="http://schemas.microsoft.com/office/word/2018/wordml/cex" xmlns:w16cid="http://schemas.microsoft.com/office/word/2016/wordml/cid" xmlns:w16="http://schemas.microsoft.com/office/word/2018/wordml" xmlns:w16se="http://schemas.microsoft.com/office/word/2015/wordml/symex" xmlns:wpi="http://schemas.microsoft.com/office/word/2010/wordprocessingInk" xmlns:wne="http://schemas.microsoft.com/office/word/2006/wordml" mc:Ignorable="w14 w15 w16se w16cid w16 w16cex wne wp14" w:conformance="strict">
+<w:document xmlns:cx="http://schemas.microsoft.com/office/drawing/2014/chartex" xmlns:cx1="http://schemas.microsoft.com/office/drawing/2015/9/8/chartex" xmlns:cx2="http://schemas.microsoft.com/office/drawing/2015/10/21/chartex" xmlns:cx3="http://schemas.microsoft.com/office/drawing/2016/5/9/chartex" xmlns:cx4="http://schemas.microsoft.com/office/drawing/2016/5/10/chartex" xmlns:cx5="http://schemas.microsoft.com/office/drawing/2016/5/11/chartex" xmlns:cx6="http://schemas.microsoft.com/office/drawing/2016/5/12/chartex" xmlns:cx7="http://schemas.microsoft.com/office/drawing/2016/5/13/chartex" xmlns:cx8="http://schemas.microsoft.com/office/drawing/2016/5/14/chartex" xmlns:mc="http://schemas.openxmlformats.org/markup-compatibility/2006" xmlns:aink="http://schemas.microsoft.com/office/drawing/2016/ink" xmlns:am3d="http://schemas.microsoft.com/office/drawing/2017/model3d" xmlns:o="urn:schemas-microsoft-com:office:office" xmlns:r="http://purl.oclc.org/ooxml/officeDocument/relationships" xmlns:m="http://purl.oclc.org/ooxml/officeDocument/math" xmlns:v="urn:schemas-microsoft-com:vml" xmlns:wp14="http://schemas.microsoft.com/office/word/2010/wordprocessingDrawing" xmlns:wp="http://purl.oclc.org/ooxml/drawingml/wordprocessingDrawing" xmlns:w10="urn:schemas-microsoft-com:office:word" xmlns:w="http://purl.oclc.org/ooxml/wordprocessingml/main" xmlns:w14="http://schemas.microsoft.com/office/word/2010/wordml" xmlns:w15="http://schemas.microsoft.com/office/word/2012/wordml" xmlns:w16cex="http://schemas.microsoft.com/office/word/2018/wordml/cex" xmlns:w16cid="http://schemas.microsoft.com/office/word/2016/wordml/cid" xmlns:w16="http://schemas.microsoft.com/office/word/2018/wordml" xmlns:w16sdtdh="http://schemas.microsoft.com/office/word/2020/wordml/sdtdatahash" xmlns:w16se="http://schemas.microsoft.com/office/word/2015/wordml/symex" xmlns:wpi="http://schemas.microsoft.com/office/word/2010/wordprocessingInk" xmlns:wne="http://schemas.microsoft.com/office/word/2006/wordml" mc:Ignorable="w14 w15 w16se w16cid w16 w16cex w16sdtdh wne wp14" w:conformance="strict">
   <w:body>
     <w:p>
       <w:pPr>
@@ -317,146 +317,31 @@
         <w:t>—</w:t>
       </w:r>
       <w:r>
+        <w:t xml:space="preserve"> Ziel des Papers ist es, herauszufinden, ob ein Zusammenhang zwischen der eigenen Leistung im Spiel und der Interaktion, z.B. im Chat oder durch Pings, in Dota 2 besteht.</w:t>
+      </w:r>
+    </w:p>
+    <w:p>
+      <w:pPr>
+        <w:pStyle w:val="Abstract"/>
+        <w:ind w:firstLine="0pt"/>
+      </w:pPr>
+      <w:r>
+        <w:t>Keywords</w:t>
+      </w:r>
+      <w:r>
+        <w:t>:</w:t>
+      </w:r>
+      <w:r>
+        <w:rPr>
+          <w:b w:val="0"/>
+          <w:bCs w:val="0"/>
+          <w:spacing w:val="-1"/>
+          <w:sz w:val="20"/>
+          <w:szCs w:val="20"/>
+          <w:lang w:val="de-DE" w:eastAsia="x-none"/>
+        </w:rPr>
         <w:t xml:space="preserve"> </w:t>
       </w:r>
-      <w:proofErr w:type="spellStart"/>
-      <w:r>
-        <w:t>Ziel</w:t>
-      </w:r>
-      <w:proofErr w:type="spellEnd"/>
-      <w:r>
-        <w:t xml:space="preserve"> des Papers </w:t>
-      </w:r>
-      <w:proofErr w:type="spellStart"/>
-      <w:r>
-        <w:t>ist</w:t>
-      </w:r>
-      <w:proofErr w:type="spellEnd"/>
-      <w:r>
-        <w:t xml:space="preserve"> es, </w:t>
-      </w:r>
-      <w:proofErr w:type="spellStart"/>
-      <w:r>
-        <w:t>herauszufinden</w:t>
-      </w:r>
-      <w:proofErr w:type="spellEnd"/>
-      <w:r>
-        <w:t xml:space="preserve">, </w:t>
-      </w:r>
-      <w:proofErr w:type="spellStart"/>
-      <w:r>
-        <w:t>ob</w:t>
-      </w:r>
-      <w:proofErr w:type="spellEnd"/>
-      <w:r>
-        <w:t xml:space="preserve"> </w:t>
-      </w:r>
-      <w:proofErr w:type="spellStart"/>
-      <w:r>
-        <w:t>ein</w:t>
-      </w:r>
-      <w:proofErr w:type="spellEnd"/>
-      <w:r>
-        <w:t xml:space="preserve"> </w:t>
-      </w:r>
-      <w:proofErr w:type="spellStart"/>
-      <w:r>
-        <w:t>Zusammenhang</w:t>
-      </w:r>
-      <w:proofErr w:type="spellEnd"/>
-      <w:r>
-        <w:t xml:space="preserve"> </w:t>
-      </w:r>
-      <w:proofErr w:type="spellStart"/>
-      <w:r>
-        <w:t>zwischen</w:t>
-      </w:r>
-      <w:proofErr w:type="spellEnd"/>
-      <w:r>
-        <w:t xml:space="preserve"> der </w:t>
-      </w:r>
-      <w:proofErr w:type="spellStart"/>
-      <w:r>
-        <w:t>eigenen</w:t>
-      </w:r>
-      <w:proofErr w:type="spellEnd"/>
-      <w:r>
-        <w:t xml:space="preserve"> </w:t>
-      </w:r>
-      <w:proofErr w:type="spellStart"/>
-      <w:r>
-        <w:t>Leistung</w:t>
-      </w:r>
-      <w:proofErr w:type="spellEnd"/>
-      <w:r>
-        <w:t xml:space="preserve"> </w:t>
-      </w:r>
-      <w:proofErr w:type="spellStart"/>
-      <w:r>
-        <w:t>im</w:t>
-      </w:r>
-      <w:proofErr w:type="spellEnd"/>
-      <w:r>
-        <w:t xml:space="preserve"> Spiel und der </w:t>
-      </w:r>
-      <w:proofErr w:type="spellStart"/>
-      <w:r>
-        <w:t>Interaktion</w:t>
-      </w:r>
-      <w:proofErr w:type="spellEnd"/>
-      <w:r>
-        <w:t xml:space="preserve">, </w:t>
-      </w:r>
-      <w:proofErr w:type="spellStart"/>
-      <w:r>
-        <w:t>z.B.</w:t>
-      </w:r>
-      <w:proofErr w:type="spellEnd"/>
-      <w:r>
-        <w:t xml:space="preserve"> </w:t>
-      </w:r>
-      <w:proofErr w:type="spellStart"/>
-      <w:r>
-        <w:t>im</w:t>
-      </w:r>
-      <w:proofErr w:type="spellEnd"/>
-      <w:r>
-        <w:t xml:space="preserve"> Chat </w:t>
-      </w:r>
-      <w:proofErr w:type="spellStart"/>
-      <w:r>
-        <w:t>oder</w:t>
-      </w:r>
-      <w:proofErr w:type="spellEnd"/>
-      <w:r>
-        <w:t xml:space="preserve"> </w:t>
-      </w:r>
-      <w:proofErr w:type="spellStart"/>
-      <w:r>
-        <w:t>durch</w:t>
-      </w:r>
-      <w:proofErr w:type="spellEnd"/>
-      <w:r>
-        <w:t xml:space="preserve"> Pings, in Dota 2 </w:t>
-      </w:r>
-      <w:proofErr w:type="spellStart"/>
-      <w:proofErr w:type="gramStart"/>
-      <w:r>
-        <w:t>besteht.</w:t>
-      </w:r>
-      <w:r>
-        <w:t>Keywords</w:t>
-      </w:r>
-      <w:proofErr w:type="spellEnd"/>
-      <w:proofErr w:type="gramEnd"/>
-      <w:r>
-        <w:t xml:space="preserve"> </w:t>
-      </w:r>
-    </w:p>
-    <w:p>
-      <w:pPr>
-        <w:pStyle w:val="Abstract"/>
-      </w:pPr>
       <w:r>
         <w:t>(</w:t>
       </w:r>
@@ -464,30 +349,8 @@
         <w:rPr>
           <w:b w:val="0"/>
         </w:rPr>
-        <w:t xml:space="preserve">Dota 2, Chat, Ping, </w:t>
-      </w:r>
-      <w:proofErr w:type="spellStart"/>
-      <w:r>
-        <w:rPr>
-          <w:b w:val="0"/>
-        </w:rPr>
-        <w:t>Verhalten</w:t>
-      </w:r>
-      <w:proofErr w:type="spellEnd"/>
-      <w:r>
-        <w:rPr>
-          <w:b w:val="0"/>
-        </w:rPr>
-        <w:t xml:space="preserve">, </w:t>
-      </w:r>
-      <w:proofErr w:type="spellStart"/>
-      <w:r>
-        <w:rPr>
-          <w:b w:val="0"/>
-        </w:rPr>
-        <w:t>Gewinnwahrscheinlichkeit</w:t>
-      </w:r>
-      <w:proofErr w:type="spellEnd"/>
+        <w:t>Dota 2, Chat, Ping, Verhalten, Gewinnwahrscheinlichkeit</w:t>
+      </w:r>
       <w:r>
         <w:t>)</w:t>
       </w:r>
@@ -533,7 +396,181 @@
         <w:rPr>
           <w:lang w:val="de-DE"/>
         </w:rPr>
-        <w:t>Hier kommen die wunderschönen Verwandten Arbeiten rein!!!!!!</w:t>
+        <w:t xml:space="preserve">Nachdem im vorherigen Abschnitt die </w:t>
+      </w:r>
+      <w:r>
+        <w:rPr>
+          <w:lang w:val="de-DE"/>
+        </w:rPr>
+        <w:t>grundlegende</w:t>
+      </w:r>
+      <w:r>
+        <w:rPr>
+          <w:lang w:val="de-DE"/>
+        </w:rPr>
+        <w:t xml:space="preserve"> Forschungsmotivation </w:t>
+      </w:r>
+      <w:r>
+        <w:rPr>
+          <w:lang w:val="de-DE"/>
+        </w:rPr>
+        <w:t>erläutert</w:t>
+      </w:r>
+      <w:r>
+        <w:rPr>
+          <w:lang w:val="de-DE"/>
+        </w:rPr>
+        <w:t xml:space="preserve"> wurde, werden in diesem Abschnitt </w:t>
+      </w:r>
+      <w:r>
+        <w:rPr>
+          <w:lang w:val="de-DE"/>
+        </w:rPr>
+        <w:t xml:space="preserve">ein Überblick über </w:t>
+      </w:r>
+      <w:r>
+        <w:rPr>
+          <w:lang w:val="de-DE"/>
+        </w:rPr>
+        <w:t xml:space="preserve">Arbeiten mit ähnlichen Zielsetzungen </w:t>
+      </w:r>
+      <w:r>
+        <w:rPr>
+          <w:lang w:val="de-DE"/>
+        </w:rPr>
+        <w:t>gegeben</w:t>
+      </w:r>
+      <w:r>
+        <w:rPr>
+          <w:lang w:val="de-DE"/>
+        </w:rPr>
+        <w:t xml:space="preserve">. </w:t>
+      </w:r>
+      <w:r>
+        <w:rPr>
+          <w:lang w:val="de-DE"/>
+        </w:rPr>
+        <w:t xml:space="preserve">Die Verwendung von Pings und deren Auswirkungen auf den Spielverlauf werden von </w:t>
+      </w:r>
+      <w:r>
+        <w:rPr>
+          <w:lang w:val="de-DE"/>
+        </w:rPr>
+        <w:t>Leavitt</w:t>
+      </w:r>
+      <w:r>
+        <w:rPr>
+          <w:lang w:val="de-DE"/>
+        </w:rPr>
+        <w:t xml:space="preserve"> et al. </w:t>
+      </w:r>
+      <w:r>
+        <w:rPr>
+          <w:lang w:val="de-DE"/>
+        </w:rPr>
+        <w:t>diskutiert</w:t>
+      </w:r>
+      <w:r>
+        <w:rPr>
+          <w:lang w:val="de-DE"/>
+        </w:rPr>
+        <w:t xml:space="preserve"> [</w:t>
+      </w:r>
+      <w:r>
+        <w:rPr>
+          <w:lang w:val="de-DE"/>
+        </w:rPr>
+        <w:t>3</w:t>
+      </w:r>
+      <w:r>
+        <w:rPr>
+          <w:lang w:val="de-DE"/>
+        </w:rPr>
+        <w:t xml:space="preserve">]. </w:t>
+      </w:r>
+      <w:r>
+        <w:rPr>
+          <w:lang w:val="de-DE"/>
+        </w:rPr>
+        <w:t>Die Zusammensetzung der Teams sowie die durchschnittliche soziale Wahrnehmungsfähigkeit seien nach Kim et al. ebenso ein Faktor [</w:t>
+      </w:r>
+      <w:r>
+        <w:rPr>
+          <w:lang w:val="de-DE"/>
+        </w:rPr>
+        <w:t>1</w:t>
+      </w:r>
+      <w:r>
+        <w:rPr>
+          <w:lang w:val="de-DE"/>
+        </w:rPr>
+        <w:t xml:space="preserve">]. </w:t>
+      </w:r>
+      <w:r>
+        <w:rPr>
+          <w:lang w:val="de-DE"/>
+        </w:rPr>
+        <w:t>In der Arbeit von Xia et al. wird neben den mechanischen Fähigkeiten der Spieler auf sogenannte taktische Fähigkeiten eingegangen [</w:t>
+      </w:r>
+      <w:r>
+        <w:rPr>
+          <w:lang w:val="de-DE"/>
+        </w:rPr>
+        <w:t>4</w:t>
+      </w:r>
+      <w:r>
+        <w:rPr>
+          <w:lang w:val="de-DE"/>
+        </w:rPr>
+        <w:t xml:space="preserve">], wobei sich </w:t>
+      </w:r>
+      <w:r>
+        <w:rPr>
+          <w:lang w:val="de-DE"/>
+        </w:rPr>
+        <w:t>Leiman</w:t>
+      </w:r>
+      <w:r>
+        <w:rPr>
+          <w:lang w:val="de-DE"/>
+        </w:rPr>
+        <w:t xml:space="preserve"> und Herner</w:t>
+      </w:r>
+      <w:r>
+        <w:rPr>
+          <w:lang w:val="de-DE"/>
+        </w:rPr>
+        <w:t xml:space="preserve"> auf das Chatverhalten der Spieler konzentriert ha</w:t>
+      </w:r>
+      <w:r>
+        <w:rPr>
+          <w:lang w:val="de-DE"/>
+        </w:rPr>
+        <w:t>ben</w:t>
+      </w:r>
+      <w:r>
+        <w:rPr>
+          <w:lang w:val="de-DE"/>
+        </w:rPr>
+        <w:t xml:space="preserve"> [</w:t>
+      </w:r>
+      <w:r>
+        <w:rPr>
+          <w:lang w:val="de-DE"/>
+        </w:rPr>
+        <w:t>5</w:t>
+      </w:r>
+      <w:r>
+        <w:rPr>
+          <w:lang w:val="de-DE"/>
+        </w:rPr>
+        <w:t>].</w:t>
+      </w:r>
+      <w:r>
+        <w:rPr>
+          <w:lang w:val="de-DE"/>
+        </w:rPr>
+        <w:t xml:space="preserve"> Aus diesen verschiedenen Herangehensweisen haben wir Anforderungen definiert, auf die wir uns in dieser Arbeit beschränken wollen.</w:t>
       </w:r>
     </w:p>
     <w:p>
@@ -566,21 +603,7 @@
         <w:rPr>
           <w:lang w:val="de-DE"/>
         </w:rPr>
-        <w:t xml:space="preserve">Dota 2 Spieler möchte ich wissen, ob höhere kommunikative Interaktionen eines Teams im Spiel auf die allgemeine Leistung </w:t>
-      </w:r>
-      <w:proofErr w:type="gramStart"/>
-      <w:r>
-        <w:rPr>
-          <w:lang w:val="de-DE"/>
-        </w:rPr>
-        <w:t>auswirkt</w:t>
-      </w:r>
-      <w:proofErr w:type="gramEnd"/>
-      <w:r>
-        <w:rPr>
-          <w:lang w:val="de-DE"/>
-        </w:rPr>
-        <w:t>, weil ich meine eigene Gewinnchance steigern möchte.</w:t>
+        <w:t>Dota 2 Spieler möchte ich wissen, ob höhere kommunikative Interaktionen eines Teams im Spiel auf die allgemeine Leistung auswirkt, weil ich meine eigene Gewinnchance steigern möchte.</w:t>
       </w:r>
     </w:p>
     <w:p>
@@ -743,21 +766,7 @@
         <w:rPr>
           <w:lang w:val="de-DE"/>
         </w:rPr>
-        <w:t xml:space="preserve">Dota 2 Spieler möchte ich wissen, wie sich die Anzahl kommunikativen Interaktion </w:t>
-      </w:r>
-      <w:proofErr w:type="gramStart"/>
-      <w:r>
-        <w:rPr>
-          <w:lang w:val="de-DE"/>
-        </w:rPr>
-        <w:t>eines Spieler</w:t>
-      </w:r>
-      <w:proofErr w:type="gramEnd"/>
-      <w:r>
-        <w:rPr>
-          <w:lang w:val="de-DE"/>
-        </w:rPr>
-        <w:t xml:space="preserve"> im Spiel auf die Leistung dieses auswirkt, weil ich meine eigene Gewinnchance steigern möchte.</w:t>
+        <w:t>Dota 2 Spieler möchte ich wissen, wie sich die Anzahl kommunikativen Interaktion eines Spieler im Spiel auf die Leistung dieses auswirkt, weil ich meine eigene Gewinnchance steigern möchte.</w:t>
       </w:r>
     </w:p>
     <w:p>
@@ -1025,6 +1034,7 @@
         <w:rPr>
           <w:lang w:val="de-DE"/>
         </w:rPr>
+        <w:lastRenderedPageBreak/>
         <w:t>Kills/Death/Assists</w:t>
       </w:r>
     </w:p>
@@ -1101,35 +1111,20 @@
         <w:rPr>
           <w:lang w:val="de-DE"/>
         </w:rPr>
-        <w:t xml:space="preserve">Anbieter </w:t>
-      </w:r>
-      <w:proofErr w:type="gramStart"/>
-      <w:r>
-        <w:rPr>
-          <w:lang w:val="de-DE"/>
-        </w:rPr>
-        <w:t>des Dienste</w:t>
-      </w:r>
-      <w:proofErr w:type="gramEnd"/>
-      <w:r>
-        <w:rPr>
-          <w:lang w:val="de-DE"/>
-        </w:rPr>
-        <w:t xml:space="preserve"> möchte ich die Daten visuell Aufbereitet zur Verfügung stellen, weil ich eine bessere User Experience bieten möchte.</w:t>
-      </w:r>
-    </w:p>
-    <w:p>
-      <w:pPr>
-        <w:pStyle w:val="Textkrper"/>
-        <w:rPr>
-          <w:lang w:val="de-DE"/>
-        </w:rPr>
-      </w:pPr>
-      <w:r>
-        <w:rPr>
-          <w:lang w:val="de-DE"/>
-        </w:rPr>
-        <w:lastRenderedPageBreak/>
+        <w:t>Anbieter des Dienste möchte ich die Daten visuell Aufbereitet zur Verfügung stellen, weil ich eine bessere User Experience bieten möchte.</w:t>
+      </w:r>
+    </w:p>
+    <w:p>
+      <w:pPr>
+        <w:pStyle w:val="Textkrper"/>
+        <w:rPr>
+          <w:lang w:val="de-DE"/>
+        </w:rPr>
+      </w:pPr>
+      <w:r>
+        <w:rPr>
+          <w:lang w:val="de-DE"/>
+        </w:rPr>
         <w:t>Als Daten gelten:</w:t>
       </w:r>
     </w:p>
@@ -1162,21 +1157,7 @@
         <w:rPr>
           <w:lang w:val="de-DE"/>
         </w:rPr>
-        <w:t xml:space="preserve">Visuell </w:t>
-      </w:r>
-      <w:proofErr w:type="gramStart"/>
-      <w:r>
-        <w:rPr>
-          <w:lang w:val="de-DE"/>
-        </w:rPr>
-        <w:t>Aufbereitet</w:t>
-      </w:r>
-      <w:proofErr w:type="gramEnd"/>
-      <w:r>
-        <w:rPr>
-          <w:lang w:val="de-DE"/>
-        </w:rPr>
-        <w:t xml:space="preserve"> kann folgendes umfassen:</w:t>
+        <w:t>Visuell Aufbereitet kann folgendes umfassen:</w:t>
       </w:r>
     </w:p>
     <w:p>
@@ -1241,21 +1222,7 @@
         <w:rPr>
           <w:lang w:val="de-DE"/>
         </w:rPr>
-        <w:t xml:space="preserve">Als </w:t>
-      </w:r>
-      <w:proofErr w:type="gramStart"/>
-      <w:r>
-        <w:rPr>
-          <w:lang w:val="de-DE"/>
-        </w:rPr>
-        <w:t>Backend</w:t>
-      </w:r>
-      <w:proofErr w:type="gramEnd"/>
-      <w:r>
-        <w:rPr>
-          <w:lang w:val="de-DE"/>
-        </w:rPr>
-        <w:t xml:space="preserve"> wird ASP.NET Core verwendet. Dieses von Microsoft entwickelte Framework hat sich in der Welt der Microservices in den letzten Jahren etabliert. Es ermöglicht das automatische Deployen über Docker Container, schnelle und einfache Implementierungen von HTTP Methoden und unterstützt gängige Design-Patterns wie das Domain-Driven Design.</w:t>
+        <w:t>Als Backend wird ASP.NET Core verwendet. Dieses von Microsoft entwickelte Framework hat sich in der Welt der Microservices in den letzten Jahren etabliert. Es ermöglicht das automatische Deployen über Docker Container, schnelle und einfache Implementierungen von HTTP Methoden und unterstützt gängige Design-Patterns wie das Domain-Driven Design.</w:t>
       </w:r>
       <w:r>
         <w:rPr>
@@ -1289,49 +1256,7 @@
         <w:rPr>
           <w:lang w:val="de-DE"/>
         </w:rPr>
-        <w:t xml:space="preserve">Als Frontend kann Aurelia verwendet werden. Dies ist ein leichtgewichtiges </w:t>
-      </w:r>
-      <w:proofErr w:type="spellStart"/>
-      <w:r>
-        <w:rPr>
-          <w:lang w:val="de-DE"/>
-        </w:rPr>
-        <w:t>Javascript</w:t>
-      </w:r>
-      <w:proofErr w:type="spellEnd"/>
-      <w:r>
-        <w:rPr>
-          <w:lang w:val="de-DE"/>
-        </w:rPr>
-        <w:t xml:space="preserve"> Framework, welches Single Page </w:t>
-      </w:r>
-      <w:proofErr w:type="spellStart"/>
-      <w:r>
-        <w:rPr>
-          <w:lang w:val="de-DE"/>
-        </w:rPr>
-        <w:t>Applications</w:t>
-      </w:r>
-      <w:proofErr w:type="spellEnd"/>
-      <w:r>
-        <w:rPr>
-          <w:lang w:val="de-DE"/>
-        </w:rPr>
-        <w:t xml:space="preserve"> mit </w:t>
-      </w:r>
-      <w:proofErr w:type="spellStart"/>
-      <w:r>
-        <w:rPr>
-          <w:lang w:val="de-DE"/>
-        </w:rPr>
-        <w:t>Typescript</w:t>
-      </w:r>
-      <w:proofErr w:type="spellEnd"/>
-      <w:r>
-        <w:rPr>
-          <w:lang w:val="de-DE"/>
-        </w:rPr>
-        <w:t xml:space="preserve"> ermöglicht.</w:t>
+        <w:t>Als Frontend kann Aurelia verwendet werden. Dies ist ein leichtgewichtiges Javascript Framework, welches Single Page Applications mit Typescript ermöglicht.</w:t>
       </w:r>
     </w:p>
     <w:p>
@@ -1383,44 +1308,14 @@
         <w:rPr>
           <w:b/>
         </w:rPr>
-        <w:t xml:space="preserve">The </w:t>
-      </w:r>
-      <w:proofErr w:type="spellStart"/>
+        <w:t xml:space="preserve">The template is </w:t>
+      </w:r>
       <w:r>
         <w:rPr>
           <w:b/>
         </w:rPr>
-        <w:t>template</w:t>
-      </w:r>
-      <w:proofErr w:type="spellEnd"/>
-      <w:r>
-        <w:rPr>
-          <w:b/>
-        </w:rPr>
-        <w:t xml:space="preserve"> </w:t>
-      </w:r>
-      <w:proofErr w:type="spellStart"/>
-      <w:r>
-        <w:rPr>
-          <w:b/>
-        </w:rPr>
-        <w:t>is</w:t>
-      </w:r>
-      <w:proofErr w:type="spellEnd"/>
-      <w:r>
-        <w:rPr>
-          <w:b/>
-        </w:rPr>
-        <w:t xml:space="preserve"> </w:t>
-      </w:r>
-      <w:proofErr w:type="spellStart"/>
-      <w:r>
-        <w:rPr>
-          <w:b/>
-        </w:rPr>
         <w:t>designed</w:t>
       </w:r>
-      <w:proofErr w:type="spellEnd"/>
       <w:r>
         <w:rPr>
           <w:b/>
@@ -2002,116 +1897,80 @@
         <w:t>The preferred spelling of the word “acknowledgment” in America is without an “e” after the “g</w:t>
       </w:r>
       <w:r>
-        <w:t xml:space="preserve">”. Avoid </w:t>
-      </w:r>
-      <w:proofErr w:type="spellStart"/>
-      <w:r>
-        <w:t>the</w:t>
-      </w:r>
-      <w:proofErr w:type="spellEnd"/>
-      <w:r>
+        <w:t>”. Avoid the stilted expression “</w:t>
+      </w:r>
+      <w:r>
+        <w:rPr>
+          <w:lang w:val="en-US"/>
+        </w:rPr>
+        <w:t>o</w:t>
+      </w:r>
+      <w:r>
+        <w:t xml:space="preserve">ne of us (R. B. G.) thanks </w:t>
+      </w:r>
+      <w:r>
+        <w:t>...</w:t>
+      </w:r>
+      <w:r>
+        <w:rPr>
+          <w:lang w:val="en-US"/>
+        </w:rPr>
+        <w:t xml:space="preserve">”.  </w:t>
+      </w:r>
+      <w:r>
+        <w:t xml:space="preserve">Instead, try “R. </w:t>
+      </w:r>
+      <w:r>
+        <w:lastRenderedPageBreak/>
+        <w:t>B. G. thanks</w:t>
+      </w:r>
+      <w:r>
+        <w:t>...</w:t>
+      </w:r>
+      <w:r>
+        <w:t>”.</w:t>
+      </w:r>
+      <w:r>
+        <w:rPr>
+          <w:lang w:val="en-US"/>
+        </w:rPr>
         <w:t xml:space="preserve"> </w:t>
       </w:r>
-      <w:proofErr w:type="spellStart"/>
-      <w:r>
-        <w:t>stilted</w:t>
-      </w:r>
-      <w:proofErr w:type="spellEnd"/>
-      <w:r>
+      <w:r>
+        <w:t>Put spons</w:t>
+      </w:r>
+      <w:r>
+        <w:t>or acknowledgments in the unnum</w:t>
+      </w:r>
+      <w:r>
+        <w:t>bered footnote on the first page.</w:t>
+      </w:r>
+    </w:p>
+    <w:p>
+      <w:pPr>
+        <w:pStyle w:val="berschrift5"/>
+      </w:pPr>
+      <w:r>
+        <w:t>References</w:t>
+      </w:r>
+    </w:p>
+    <w:p>
+      <w:pPr>
+        <w:pStyle w:val="Textkrper"/>
+      </w:pPr>
+      <w:r>
+        <w:t>The template will number citations consecutively within brackets [1]. The sentence punctuation follows the bracket [2]. Refer simply to the reference number, as in [3]—do not use “Ref. [3]” or “reference [3]” except at the beginning of a sentence: “Reference [3] was the first</w:t>
+      </w:r>
+      <w:r>
+        <w:rPr>
+          <w:lang w:val="en-US"/>
+        </w:rPr>
         <w:t xml:space="preserve"> </w:t>
       </w:r>
-      <w:proofErr w:type="spellStart"/>
-      <w:r>
-        <w:t>expression</w:t>
-      </w:r>
-      <w:proofErr w:type="spellEnd"/>
-      <w:r>
-        <w:t xml:space="preserve"> “</w:t>
-      </w:r>
-      <w:r>
-        <w:rPr>
-          <w:lang w:val="en-US"/>
-        </w:rPr>
-        <w:t>o</w:t>
-      </w:r>
-      <w:r>
-        <w:t xml:space="preserve">ne </w:t>
-      </w:r>
-      <w:proofErr w:type="spellStart"/>
-      <w:r>
-        <w:t>of</w:t>
-      </w:r>
-      <w:proofErr w:type="spellEnd"/>
-      <w:r>
-        <w:t xml:space="preserve"> </w:t>
-      </w:r>
-      <w:proofErr w:type="spellStart"/>
-      <w:r>
-        <w:t>us</w:t>
-      </w:r>
-      <w:proofErr w:type="spellEnd"/>
-      <w:r>
-        <w:t xml:space="preserve"> (R. B. G.) thanks </w:t>
-      </w:r>
       <w:r>
         <w:t>...</w:t>
       </w:r>
       <w:r>
-        <w:rPr>
-          <w:lang w:val="en-US"/>
-        </w:rPr>
-        <w:t xml:space="preserve">”.  </w:t>
-      </w:r>
-      <w:r>
-        <w:t>Instead, try “R. B. G. thanks</w:t>
-      </w:r>
-      <w:r>
-        <w:t>...</w:t>
-      </w:r>
-      <w:r>
-        <w:t>”.</w:t>
-      </w:r>
-      <w:r>
-        <w:rPr>
-          <w:lang w:val="en-US"/>
-        </w:rPr>
-        <w:t xml:space="preserve"> </w:t>
-      </w:r>
-      <w:r>
-        <w:t>Put spons</w:t>
-      </w:r>
-      <w:r>
-        <w:t>or acknowledgments in the unnum</w:t>
-      </w:r>
-      <w:r>
-        <w:t>bered footnote on the first page.</w:t>
-      </w:r>
-    </w:p>
-    <w:p>
-      <w:pPr>
-        <w:pStyle w:val="berschrift5"/>
-      </w:pPr>
-      <w:r>
-        <w:t>References</w:t>
-      </w:r>
-    </w:p>
-    <w:p>
-      <w:pPr>
-        <w:pStyle w:val="Textkrper"/>
-      </w:pPr>
-      <w:r>
-        <w:t>The template will number citations consecutively within brackets [1]. The sentence punctuation follows the bracket [2]. Refer simply to the reference number, as in [3]—do not use “Ref. [3]” or “reference [3]” except at the beginning of a sentence: “Reference [3] was the first</w:t>
-      </w:r>
-      <w:r>
-        <w:rPr>
-          <w:lang w:val="en-US"/>
-        </w:rPr>
-        <w:t xml:space="preserve"> </w:t>
-      </w:r>
-      <w:r>
-        <w:t>...</w:t>
-      </w:r>
-      <w:r>
         <w:t>”</w:t>
       </w:r>
     </w:p>
@@ -2120,7 +1979,6 @@
         <w:pStyle w:val="Textkrper"/>
       </w:pPr>
       <w:r>
-        <w:lastRenderedPageBreak/>
         <w:t>Number footnotes separately in superscripts. Place the actual footnote at the bottom of the column in which it was cited. Do not put footnotes in the</w:t>
       </w:r>
       <w:r>
@@ -2174,14 +2032,10 @@
         <w:ind w:start="17.70pt" w:hanging="17.70pt"/>
       </w:pPr>
       <w:r>
-        <w:t xml:space="preserve">G. Eason, B. Noble, and I. N. Sneddon, “On certain integrals of Lipschitz-Hankel type involving products of Bessel functions,” Phil. Trans. Roy. Soc. London, vol. A247, pp. 529–551, April 1955. </w:t>
-      </w:r>
-      <w:r>
-        <w:rPr>
-          <w:i/>
-          <w:iCs/>
-        </w:rPr>
-        <w:t>(references)</w:t>
+        <w:t>Y. J. Kim, D. Engel, A. W. Woolley, J. Y.-T. Lin, N. McArthur und T. W. Malone, „What Makes a Strong Team?“ in CSCW '17: Computer Supported Cooperative Work and Social Computing, Portland Oregon USA, 02252017, S. 2316–2329, doi: 10.1145/2998181.2998185.</w:t>
+      </w:r>
+      <w:r>
+        <w:t xml:space="preserve"> </w:t>
       </w:r>
     </w:p>
     <w:p>
@@ -2190,7 +2044,10 @@
         <w:ind w:start="17.70pt" w:hanging="17.70pt"/>
       </w:pPr>
       <w:r>
-        <w:t>J. Clerk Maxwell, A Treatise on Electricity and Magnetism, 3rd ed., vol. 2. Oxford: Clarendon, 1892, pp.68–73.</w:t>
+        <w:t>X. Lan, L. Duan, W. Chen, R. Qin, T. Nummenmaa und J. Nummenmaa, „A Player Behavior Model for Predicting Win-Loss Outcome in MOBA Games“ in Lecture Notes in Computer Science, Advanced Data Mining and Applications, G. Gan, B. Li, X. Li und S. Wang, Hg., Cham: Springer International Publishing, 2018, S. 474–488, doi: 10.1007/978-3-030-05090-0_41</w:t>
+      </w:r>
+      <w:r>
+        <w:t>.</w:t>
       </w:r>
     </w:p>
     <w:p>
@@ -2199,7 +2056,7 @@
         <w:ind w:start="17.70pt" w:hanging="17.70pt"/>
       </w:pPr>
       <w:r>
-        <w:t>I. S. Jacobs and C. P. Bean, “Fine particles, thin films and exchange anisotropy,” in Magnetism, vol. III, G. T. Rado and H. Suhl, Eds. New York: Academic, 1963, pp. 271–350.</w:t>
+        <w:t>A. Leavitt, B. C. Keegan und J. Clark, „Ping to Win?“ in CHI'16: CHI Conference on Human Factors in Computing Systems, San Jose California USA, 05072016, S. 4337–4350, doi: 10.1145/2858036.2858132.</w:t>
       </w:r>
     </w:p>
     <w:p>
@@ -2208,7 +2065,10 @@
         <w:ind w:start="17.70pt" w:hanging="17.70pt"/>
       </w:pPr>
       <w:r>
-        <w:t>K. Elissa, “Title of paper if known,” unpublished.</w:t>
+        <w:t>B. Xia, H. Wang und R. Zhou, „What Contributes to Success in MOBA Games? An Empirical Study of Defense of the Ancients 2“, Games and Culture, Jg. 14, Nr. 5, S. 498–522, 2019, doi: 10.1177/1555412017710599</w:t>
+      </w:r>
+      <w:r>
+        <w:t>.</w:t>
       </w:r>
     </w:p>
     <w:p>
@@ -2217,31 +2077,7 @@
         <w:ind w:start="17.70pt" w:hanging="17.70pt"/>
       </w:pPr>
       <w:r>
-        <w:t>R. Nicole, “Title of paper with only first word capitalized,” J. Name Stand. Abbrev., in press.</w:t>
-      </w:r>
-    </w:p>
-    <w:p>
-      <w:pPr>
-        <w:pStyle w:val="references"/>
-        <w:ind w:start="17.70pt" w:hanging="17.70pt"/>
-      </w:pPr>
-      <w:r>
-        <w:t>Y. Yorozu, M. Hirano, K. Oka, and Y. Tagawa, “Electron spectroscopy studies on magneto-optical media and plastic substrate interface,” IEEE Transl. J. Magn. Japan, vol. 2, pp. 740–741, August 1987 [Digests 9th Annual Conf. Magnetics Japan, p. 301, 1982].</w:t>
-      </w:r>
-    </w:p>
-    <w:p>
-      <w:pPr>
-        <w:pStyle w:val="references"/>
-        <w:ind w:start="17.70pt" w:hanging="17.70pt"/>
-      </w:pPr>
-      <w:r>
-        <w:t>M. Young, The Technical Writer</w:t>
-      </w:r>
-      <w:r>
-        <w:t>’</w:t>
-      </w:r>
-      <w:r>
-        <w:t>s Handbook. Mill Valley, CA: University Science, 1989.</w:t>
+        <w:t>E. Leiman und W. Herner, „How does toxicity change depending on rank in League of Legends?“. Bachelorarbeit, Disciplinary Domain of Humanities and Social Sciences, Uppsala University, Uppsala, 2019.</w:t>
       </w:r>
     </w:p>
     <w:p>
@@ -2251,7 +2087,6 @@
           <w:ilvl w:val="0"/>
           <w:numId w:val="0"/>
         </w:numPr>
-        <w:ind w:start="18pt" w:hanging="18pt"/>
       </w:pPr>
     </w:p>
     <w:p>
@@ -2425,7 +2260,7 @@
 </file>
 
 <file path=word/endnotes.xml><?xml version="1.0" encoding="utf-8"?>
-<w:endnotes xmlns:cx="http://schemas.microsoft.com/office/drawing/2014/chartex" xmlns:cx1="http://schemas.microsoft.com/office/drawing/2015/9/8/chartex" xmlns:cx2="http://schemas.microsoft.com/office/drawing/2015/10/21/chartex" xmlns:cx3="http://schemas.microsoft.com/office/drawing/2016/5/9/chartex" xmlns:cx4="http://schemas.microsoft.com/office/drawing/2016/5/10/chartex" xmlns:cx5="http://schemas.microsoft.com/office/drawing/2016/5/11/chartex" xmlns:cx6="http://schemas.microsoft.com/office/drawing/2016/5/12/chartex" xmlns:cx7="http://schemas.microsoft.com/office/drawing/2016/5/13/chartex" xmlns:cx8="http://schemas.microsoft.com/office/drawing/2016/5/14/chartex" xmlns:mc="http://schemas.openxmlformats.org/markup-compatibility/2006" xmlns:aink="http://schemas.microsoft.com/office/drawing/2016/ink" xmlns:am3d="http://schemas.microsoft.com/office/drawing/2017/model3d" xmlns:o="urn:schemas-microsoft-com:office:office" xmlns:r="http://purl.oclc.org/ooxml/officeDocument/relationships" xmlns:m="http://purl.oclc.org/ooxml/officeDocument/math" xmlns:v="urn:schemas-microsoft-com:vml" xmlns:wp14="http://schemas.microsoft.com/office/word/2010/wordprocessingDrawing" xmlns:wp="http://purl.oclc.org/ooxml/drawingml/wordprocessingDrawing" xmlns:w10="urn:schemas-microsoft-com:office:word" xmlns:w="http://purl.oclc.org/ooxml/wordprocessingml/main" xmlns:w14="http://schemas.microsoft.com/office/word/2010/wordml" xmlns:w15="http://schemas.microsoft.com/office/word/2012/wordml" xmlns:w16cex="http://schemas.microsoft.com/office/word/2018/wordml/cex" xmlns:w16cid="http://schemas.microsoft.com/office/word/2016/wordml/cid" xmlns:w16="http://schemas.microsoft.com/office/word/2018/wordml" xmlns:w16se="http://schemas.microsoft.com/office/word/2015/wordml/symex" xmlns:wpi="http://schemas.microsoft.com/office/word/2010/wordprocessingInk" xmlns:wne="http://schemas.microsoft.com/office/word/2006/wordml" mc:Ignorable="w14 w15 w16se w16cid w16 w16cex wne wp14">
+<w:endnotes xmlns:cx="http://schemas.microsoft.com/office/drawing/2014/chartex" xmlns:cx1="http://schemas.microsoft.com/office/drawing/2015/9/8/chartex" xmlns:cx2="http://schemas.microsoft.com/office/drawing/2015/10/21/chartex" xmlns:cx3="http://schemas.microsoft.com/office/drawing/2016/5/9/chartex" xmlns:cx4="http://schemas.microsoft.com/office/drawing/2016/5/10/chartex" xmlns:cx5="http://schemas.microsoft.com/office/drawing/2016/5/11/chartex" xmlns:cx6="http://schemas.microsoft.com/office/drawing/2016/5/12/chartex" xmlns:cx7="http://schemas.microsoft.com/office/drawing/2016/5/13/chartex" xmlns:cx8="http://schemas.microsoft.com/office/drawing/2016/5/14/chartex" xmlns:mc="http://schemas.openxmlformats.org/markup-compatibility/2006" xmlns:aink="http://schemas.microsoft.com/office/drawing/2016/ink" xmlns:am3d="http://schemas.microsoft.com/office/drawing/2017/model3d" xmlns:o="urn:schemas-microsoft-com:office:office" xmlns:r="http://purl.oclc.org/ooxml/officeDocument/relationships" xmlns:m="http://purl.oclc.org/ooxml/officeDocument/math" xmlns:v="urn:schemas-microsoft-com:vml" xmlns:wp14="http://schemas.microsoft.com/office/word/2010/wordprocessingDrawing" xmlns:wp="http://purl.oclc.org/ooxml/drawingml/wordprocessingDrawing" xmlns:w10="urn:schemas-microsoft-com:office:word" xmlns:w="http://purl.oclc.org/ooxml/wordprocessingml/main" xmlns:w14="http://schemas.microsoft.com/office/word/2010/wordml" xmlns:w15="http://schemas.microsoft.com/office/word/2012/wordml" xmlns:w16cex="http://schemas.microsoft.com/office/word/2018/wordml/cex" xmlns:w16cid="http://schemas.microsoft.com/office/word/2016/wordml/cid" xmlns:w16="http://schemas.microsoft.com/office/word/2018/wordml" xmlns:w16sdtdh="http://schemas.microsoft.com/office/word/2020/wordml/sdtdatahash" xmlns:w16se="http://schemas.microsoft.com/office/word/2015/wordml/symex" xmlns:wpi="http://schemas.microsoft.com/office/word/2010/wordprocessingInk" xmlns:wne="http://schemas.microsoft.com/office/word/2006/wordml" mc:Ignorable="w14 w15 w16se w16cid w16 w16cex w16sdtdh wne wp14">
   <w:endnote w:type="separator" w:id="-1">
     <w:p>
       <w:r>
@@ -2444,7 +2279,7 @@
 </file>
 
 <file path=word/footer1.xml><?xml version="1.0" encoding="utf-8"?>
-<w:ftr xmlns:cx="http://schemas.microsoft.com/office/drawing/2014/chartex" xmlns:cx1="http://schemas.microsoft.com/office/drawing/2015/9/8/chartex" xmlns:cx2="http://schemas.microsoft.com/office/drawing/2015/10/21/chartex" xmlns:cx3="http://schemas.microsoft.com/office/drawing/2016/5/9/chartex" xmlns:cx4="http://schemas.microsoft.com/office/drawing/2016/5/10/chartex" xmlns:cx5="http://schemas.microsoft.com/office/drawing/2016/5/11/chartex" xmlns:cx6="http://schemas.microsoft.com/office/drawing/2016/5/12/chartex" xmlns:cx7="http://schemas.microsoft.com/office/drawing/2016/5/13/chartex" xmlns:cx8="http://schemas.microsoft.com/office/drawing/2016/5/14/chartex" xmlns:mc="http://schemas.openxmlformats.org/markup-compatibility/2006" xmlns:aink="http://schemas.microsoft.com/office/drawing/2016/ink" xmlns:am3d="http://schemas.microsoft.com/office/drawing/2017/model3d" xmlns:o="urn:schemas-microsoft-com:office:office" xmlns:r="http://purl.oclc.org/ooxml/officeDocument/relationships" xmlns:m="http://purl.oclc.org/ooxml/officeDocument/math" xmlns:v="urn:schemas-microsoft-com:vml" xmlns:wp14="http://schemas.microsoft.com/office/word/2010/wordprocessingDrawing" xmlns:wp="http://purl.oclc.org/ooxml/drawingml/wordprocessingDrawing" xmlns:w10="urn:schemas-microsoft-com:office:word" xmlns:w="http://purl.oclc.org/ooxml/wordprocessingml/main" xmlns:w14="http://schemas.microsoft.com/office/word/2010/wordml" xmlns:w15="http://schemas.microsoft.com/office/word/2012/wordml" xmlns:w16cex="http://schemas.microsoft.com/office/word/2018/wordml/cex" xmlns:w16cid="http://schemas.microsoft.com/office/word/2016/wordml/cid" xmlns:w16="http://schemas.microsoft.com/office/word/2018/wordml" xmlns:w16se="http://schemas.microsoft.com/office/word/2015/wordml/symex" xmlns:wpi="http://schemas.microsoft.com/office/word/2010/wordprocessingInk" xmlns:wne="http://schemas.microsoft.com/office/word/2006/wordml" mc:Ignorable="w14 w15 w16se w16cid w16 w16cex wne wp14">
+<w:ftr xmlns:cx="http://schemas.microsoft.com/office/drawing/2014/chartex" xmlns:cx1="http://schemas.microsoft.com/office/drawing/2015/9/8/chartex" xmlns:cx2="http://schemas.microsoft.com/office/drawing/2015/10/21/chartex" xmlns:cx3="http://schemas.microsoft.com/office/drawing/2016/5/9/chartex" xmlns:cx4="http://schemas.microsoft.com/office/drawing/2016/5/10/chartex" xmlns:cx5="http://schemas.microsoft.com/office/drawing/2016/5/11/chartex" xmlns:cx6="http://schemas.microsoft.com/office/drawing/2016/5/12/chartex" xmlns:cx7="http://schemas.microsoft.com/office/drawing/2016/5/13/chartex" xmlns:cx8="http://schemas.microsoft.com/office/drawing/2016/5/14/chartex" xmlns:mc="http://schemas.openxmlformats.org/markup-compatibility/2006" xmlns:aink="http://schemas.microsoft.com/office/drawing/2016/ink" xmlns:am3d="http://schemas.microsoft.com/office/drawing/2017/model3d" xmlns:o="urn:schemas-microsoft-com:office:office" xmlns:r="http://purl.oclc.org/ooxml/officeDocument/relationships" xmlns:m="http://purl.oclc.org/ooxml/officeDocument/math" xmlns:v="urn:schemas-microsoft-com:vml" xmlns:wp14="http://schemas.microsoft.com/office/word/2010/wordprocessingDrawing" xmlns:wp="http://purl.oclc.org/ooxml/drawingml/wordprocessingDrawing" xmlns:w10="urn:schemas-microsoft-com:office:word" xmlns:w="http://purl.oclc.org/ooxml/wordprocessingml/main" xmlns:w14="http://schemas.microsoft.com/office/word/2010/wordml" xmlns:w15="http://schemas.microsoft.com/office/word/2012/wordml" xmlns:w16cex="http://schemas.microsoft.com/office/word/2018/wordml/cex" xmlns:w16cid="http://schemas.microsoft.com/office/word/2016/wordml/cid" xmlns:w16="http://schemas.microsoft.com/office/word/2018/wordml" xmlns:w16sdtdh="http://schemas.microsoft.com/office/word/2020/wordml/sdtdatahash" xmlns:w16se="http://schemas.microsoft.com/office/word/2015/wordml/symex" xmlns:wpi="http://schemas.microsoft.com/office/word/2010/wordprocessingInk" xmlns:wne="http://schemas.microsoft.com/office/word/2006/wordml" mc:Ignorable="w14 w15 w16se w16cid w16 w16cex w16sdtdh wne wp14">
   <w:p>
     <w:pPr>
       <w:pStyle w:val="Fuzeile"/>
@@ -2466,7 +2301,7 @@
 </file>
 
 <file path=word/footnotes.xml><?xml version="1.0" encoding="utf-8"?>
-<w:footnotes xmlns:cx="http://schemas.microsoft.com/office/drawing/2014/chartex" xmlns:cx1="http://schemas.microsoft.com/office/drawing/2015/9/8/chartex" xmlns:cx2="http://schemas.microsoft.com/office/drawing/2015/10/21/chartex" xmlns:cx3="http://schemas.microsoft.com/office/drawing/2016/5/9/chartex" xmlns:cx4="http://schemas.microsoft.com/office/drawing/2016/5/10/chartex" xmlns:cx5="http://schemas.microsoft.com/office/drawing/2016/5/11/chartex" xmlns:cx6="http://schemas.microsoft.com/office/drawing/2016/5/12/chartex" xmlns:cx7="http://schemas.microsoft.com/office/drawing/2016/5/13/chartex" xmlns:cx8="http://schemas.microsoft.com/office/drawing/2016/5/14/chartex" xmlns:mc="http://schemas.openxmlformats.org/markup-compatibility/2006" xmlns:aink="http://schemas.microsoft.com/office/drawing/2016/ink" xmlns:am3d="http://schemas.microsoft.com/office/drawing/2017/model3d" xmlns:o="urn:schemas-microsoft-com:office:office" xmlns:r="http://purl.oclc.org/ooxml/officeDocument/relationships" xmlns:m="http://purl.oclc.org/ooxml/officeDocument/math" xmlns:v="urn:schemas-microsoft-com:vml" xmlns:wp14="http://schemas.microsoft.com/office/word/2010/wordprocessingDrawing" xmlns:wp="http://purl.oclc.org/ooxml/drawingml/wordprocessingDrawing" xmlns:w10="urn:schemas-microsoft-com:office:word" xmlns:w="http://purl.oclc.org/ooxml/wordprocessingml/main" xmlns:w14="http://schemas.microsoft.com/office/word/2010/wordml" xmlns:w15="http://schemas.microsoft.com/office/word/2012/wordml" xmlns:w16cex="http://schemas.microsoft.com/office/word/2018/wordml/cex" xmlns:w16cid="http://schemas.microsoft.com/office/word/2016/wordml/cid" xmlns:w16="http://schemas.microsoft.com/office/word/2018/wordml" xmlns:w16se="http://schemas.microsoft.com/office/word/2015/wordml/symex" xmlns:wpi="http://schemas.microsoft.com/office/word/2010/wordprocessingInk" xmlns:wne="http://schemas.microsoft.com/office/word/2006/wordml" mc:Ignorable="w14 w15 w16se w16cid w16 w16cex wne wp14">
+<w:footnotes xmlns:cx="http://schemas.microsoft.com/office/drawing/2014/chartex" xmlns:cx1="http://schemas.microsoft.com/office/drawing/2015/9/8/chartex" xmlns:cx2="http://schemas.microsoft.com/office/drawing/2015/10/21/chartex" xmlns:cx3="http://schemas.microsoft.com/office/drawing/2016/5/9/chartex" xmlns:cx4="http://schemas.microsoft.com/office/drawing/2016/5/10/chartex" xmlns:cx5="http://schemas.microsoft.com/office/drawing/2016/5/11/chartex" xmlns:cx6="http://schemas.microsoft.com/office/drawing/2016/5/12/chartex" xmlns:cx7="http://schemas.microsoft.com/office/drawing/2016/5/13/chartex" xmlns:cx8="http://schemas.microsoft.com/office/drawing/2016/5/14/chartex" xmlns:mc="http://schemas.openxmlformats.org/markup-compatibility/2006" xmlns:aink="http://schemas.microsoft.com/office/drawing/2016/ink" xmlns:am3d="http://schemas.microsoft.com/office/drawing/2017/model3d" xmlns:o="urn:schemas-microsoft-com:office:office" xmlns:r="http://purl.oclc.org/ooxml/officeDocument/relationships" xmlns:m="http://purl.oclc.org/ooxml/officeDocument/math" xmlns:v="urn:schemas-microsoft-com:vml" xmlns:wp14="http://schemas.microsoft.com/office/word/2010/wordprocessingDrawing" xmlns:wp="http://purl.oclc.org/ooxml/drawingml/wordprocessingDrawing" xmlns:w10="urn:schemas-microsoft-com:office:word" xmlns:w="http://purl.oclc.org/ooxml/wordprocessingml/main" xmlns:w14="http://schemas.microsoft.com/office/word/2010/wordml" xmlns:w15="http://schemas.microsoft.com/office/word/2012/wordml" xmlns:w16cex="http://schemas.microsoft.com/office/word/2018/wordml/cex" xmlns:w16cid="http://schemas.microsoft.com/office/word/2016/wordml/cid" xmlns:w16="http://schemas.microsoft.com/office/word/2018/wordml" xmlns:w16sdtdh="http://schemas.microsoft.com/office/word/2020/wordml/sdtdatahash" xmlns:w16se="http://schemas.microsoft.com/office/word/2015/wordml/symex" xmlns:wpi="http://schemas.microsoft.com/office/word/2010/wordprocessingInk" xmlns:wne="http://schemas.microsoft.com/office/word/2006/wordml" mc:Ignorable="w14 w15 w16se w16cid w16 w16cex w16sdtdh wne wp14">
   <w:footnote w:type="separator" w:id="-1">
     <w:p>
       <w:r>
@@ -2485,7 +2320,7 @@
 </file>
 
 <file path=word/numbering.xml><?xml version="1.0" encoding="utf-8"?>
-<w:numbering xmlns:cx="http://schemas.microsoft.com/office/drawing/2014/chartex" xmlns:cx1="http://schemas.microsoft.com/office/drawing/2015/9/8/chartex" xmlns:cx2="http://schemas.microsoft.com/office/drawing/2015/10/21/chartex" xmlns:cx3="http://schemas.microsoft.com/office/drawing/2016/5/9/chartex" xmlns:cx4="http://schemas.microsoft.com/office/drawing/2016/5/10/chartex" xmlns:cx5="http://schemas.microsoft.com/office/drawing/2016/5/11/chartex" xmlns:cx6="http://schemas.microsoft.com/office/drawing/2016/5/12/chartex" xmlns:cx7="http://schemas.microsoft.com/office/drawing/2016/5/13/chartex" xmlns:cx8="http://schemas.microsoft.com/office/drawing/2016/5/14/chartex" xmlns:mc="http://schemas.openxmlformats.org/markup-compatibility/2006" xmlns:aink="http://schemas.microsoft.com/office/drawing/2016/ink" xmlns:am3d="http://schemas.microsoft.com/office/drawing/2017/model3d" xmlns:o="urn:schemas-microsoft-com:office:office" xmlns:r="http://purl.oclc.org/ooxml/officeDocument/relationships" xmlns:m="http://purl.oclc.org/ooxml/officeDocument/math" xmlns:v="urn:schemas-microsoft-com:vml" xmlns:wp14="http://schemas.microsoft.com/office/word/2010/wordprocessingDrawing" xmlns:wp="http://purl.oclc.org/ooxml/drawingml/wordprocessingDrawing" xmlns:w10="urn:schemas-microsoft-com:office:word" xmlns:w="http://purl.oclc.org/ooxml/wordprocessingml/main" xmlns:w14="http://schemas.microsoft.com/office/word/2010/wordml" xmlns:w15="http://schemas.microsoft.com/office/word/2012/wordml" xmlns:w16cex="http://schemas.microsoft.com/office/word/2018/wordml/cex" xmlns:w16cid="http://schemas.microsoft.com/office/word/2016/wordml/cid" xmlns:w16="http://schemas.microsoft.com/office/word/2018/wordml" xmlns:w16se="http://schemas.microsoft.com/office/word/2015/wordml/symex" xmlns:wpi="http://schemas.microsoft.com/office/word/2010/wordprocessingInk" xmlns:wne="http://schemas.microsoft.com/office/word/2006/wordml" mc:Ignorable="w14 w15 w16se w16cid w16 w16cex wne wp14">
+<w:numbering xmlns:cx="http://schemas.microsoft.com/office/drawing/2014/chartex" xmlns:cx1="http://schemas.microsoft.com/office/drawing/2015/9/8/chartex" xmlns:cx2="http://schemas.microsoft.com/office/drawing/2015/10/21/chartex" xmlns:cx3="http://schemas.microsoft.com/office/drawing/2016/5/9/chartex" xmlns:cx4="http://schemas.microsoft.com/office/drawing/2016/5/10/chartex" xmlns:cx5="http://schemas.microsoft.com/office/drawing/2016/5/11/chartex" xmlns:cx6="http://schemas.microsoft.com/office/drawing/2016/5/12/chartex" xmlns:cx7="http://schemas.microsoft.com/office/drawing/2016/5/13/chartex" xmlns:cx8="http://schemas.microsoft.com/office/drawing/2016/5/14/chartex" xmlns:mc="http://schemas.openxmlformats.org/markup-compatibility/2006" xmlns:aink="http://schemas.microsoft.com/office/drawing/2016/ink" xmlns:am3d="http://schemas.microsoft.com/office/drawing/2017/model3d" xmlns:o="urn:schemas-microsoft-com:office:office" xmlns:r="http://purl.oclc.org/ooxml/officeDocument/relationships" xmlns:m="http://purl.oclc.org/ooxml/officeDocument/math" xmlns:v="urn:schemas-microsoft-com:vml" xmlns:wp14="http://schemas.microsoft.com/office/word/2010/wordprocessingDrawing" xmlns:wp="http://purl.oclc.org/ooxml/drawingml/wordprocessingDrawing" xmlns:w10="urn:schemas-microsoft-com:office:word" xmlns:w="http://purl.oclc.org/ooxml/wordprocessingml/main" xmlns:w14="http://schemas.microsoft.com/office/word/2010/wordml" xmlns:w15="http://schemas.microsoft.com/office/word/2012/wordml" xmlns:w16cex="http://schemas.microsoft.com/office/word/2018/wordml/cex" xmlns:w16cid="http://schemas.microsoft.com/office/word/2016/wordml/cid" xmlns:w16="http://schemas.microsoft.com/office/word/2018/wordml" xmlns:w16sdtdh="http://schemas.microsoft.com/office/word/2020/wordml/sdtdatahash" xmlns:w16se="http://schemas.microsoft.com/office/word/2015/wordml/symex" xmlns:wpi="http://schemas.microsoft.com/office/word/2010/wordprocessingInk" xmlns:wne="http://schemas.microsoft.com/office/word/2006/wordml" mc:Ignorable="w14 w15 w16se w16cid w16 w16cex w16sdtdh wne wp14">
   <w:abstractNum w:abstractNumId="0" w15:restartNumberingAfterBreak="0">
     <w:nsid w:val="FFFFFF1D"/>
     <w:multiLevelType w:val="multilevel"/>
@@ -4068,7 +3903,7 @@
 </file>
 
 <file path=word/styles.xml><?xml version="1.0" encoding="utf-8"?>
-<w:styles xmlns:mc="http://schemas.openxmlformats.org/markup-compatibility/2006" xmlns:r="http://purl.oclc.org/ooxml/officeDocument/relationships" xmlns:w="http://purl.oclc.org/ooxml/wordprocessingml/main" xmlns:w14="http://schemas.microsoft.com/office/word/2010/wordml" xmlns:w15="http://schemas.microsoft.com/office/word/2012/wordml" xmlns:w16cex="http://schemas.microsoft.com/office/word/2018/wordml/cex" xmlns:w16cid="http://schemas.microsoft.com/office/word/2016/wordml/cid" xmlns:w16="http://schemas.microsoft.com/office/word/2018/wordml" xmlns:w16se="http://schemas.microsoft.com/office/word/2015/wordml/symex" mc:Ignorable="w14 w15 w16se w16cid w16 w16cex">
+<w:styles xmlns:mc="http://schemas.openxmlformats.org/markup-compatibility/2006" xmlns:r="http://purl.oclc.org/ooxml/officeDocument/relationships" xmlns:w="http://purl.oclc.org/ooxml/wordprocessingml/main" xmlns:w14="http://schemas.microsoft.com/office/word/2010/wordml" xmlns:w15="http://schemas.microsoft.com/office/word/2012/wordml" xmlns:w16cex="http://schemas.microsoft.com/office/word/2018/wordml/cex" xmlns:w16cid="http://schemas.microsoft.com/office/word/2016/wordml/cid" xmlns:w16="http://schemas.microsoft.com/office/word/2018/wordml" xmlns:w16sdtdh="http://schemas.microsoft.com/office/word/2020/wordml/sdtdatahash" xmlns:w16se="http://schemas.microsoft.com/office/word/2015/wordml/symex" mc:Ignorable="w14 w15 w16se w16cid w16 w16cex w16sdtdh">
   <w:docDefaults>
     <w:rPrDefault>
       <w:rPr>
@@ -4095,6 +3930,7 @@
     <w:lsdException w:name="Strong" w:qFormat="1"/>
     <w:lsdException w:name="Emphasis" w:qFormat="1"/>
     <w:lsdException w:name="HTML Keyboard" w:semiHidden="1" w:unhideWhenUsed="1"/>
+    <w:lsdException w:name="Normal Table" w:semiHidden="1" w:unhideWhenUsed="1"/>
     <w:lsdException w:name="annotation subject" w:semiHidden="1" w:unhideWhenUsed="1"/>
     <w:lsdException w:name="No List" w:semiHidden="1" w:unhideWhenUsed="1"/>
     <w:lsdException w:name="Outline List 1" w:semiHidden="1" w:unhideWhenUsed="1"/>
@@ -4137,8 +3973,11 @@
     <w:lsdException w:name="Table Contemporary" w:semiHidden="1" w:unhideWhenUsed="1"/>
     <w:lsdException w:name="Table Elegant" w:semiHidden="1" w:unhideWhenUsed="1"/>
     <w:lsdException w:name="Table Professional" w:semiHidden="1" w:unhideWhenUsed="1"/>
+    <w:lsdException w:name="Table Subtle 1" w:semiHidden="1" w:unhideWhenUsed="1"/>
     <w:lsdException w:name="Table Subtle 2" w:semiHidden="1" w:unhideWhenUsed="1"/>
     <w:lsdException w:name="Table Web 1" w:semiHidden="1" w:unhideWhenUsed="1"/>
+    <w:lsdException w:name="Table Web 2" w:semiHidden="1" w:unhideWhenUsed="1"/>
+    <w:lsdException w:name="Table Web 3" w:semiHidden="1" w:unhideWhenUsed="1"/>
     <w:lsdException w:name="Balloon Text" w:semiHidden="1" w:unhideWhenUsed="1"/>
     <w:lsdException w:name="Table Theme" w:semiHidden="1" w:unhideWhenUsed="1"/>
     <w:lsdException w:name="Placeholder Text" w:semiHidden="1" w:uiPriority="99"/>

</xml_diff>